<commit_message>
COMP SEC: Completed A2
</commit_message>
<xml_diff>
--- a/COMP SEC Programs/Assignment 2/week19_2_3_4_5.docx
+++ b/COMP SEC Programs/Assignment 2/week19_2_3_4_5.docx
@@ -728,78 +728,37 @@
       </w:r>
     </w:p>
     <w:p/>
-    <w:p>
-      <w:r>
-        <w:rPr>
-          <w:noProof/>
+    <w:p/>
+    <w:p>
+      <w:pPr>
+        <w:pBdr>
+          <w:top w:val="single" w:sz="2" w:space="0" w:color="D9D9E3"/>
+          <w:left w:val="single" w:sz="2" w:space="0" w:color="D9D9E3"/>
+          <w:bottom w:val="single" w:sz="2" w:space="0" w:color="D9D9E3"/>
+          <w:right w:val="single" w:sz="2" w:space="0" w:color="D9D9E3"/>
+        </w:pBdr>
+        <w:spacing w:before="300" w:after="300" w:line="240" w:lineRule="auto"/>
+        <w:rPr>
+          <w:rFonts w:ascii="Segoe UI" w:eastAsia="Times New Roman" w:hAnsi="Segoe UI" w:cs="Segoe UI"/>
+          <w:color w:val="374151"/>
+          <w:kern w:val="0"/>
+          <w:sz w:val="24"/>
+          <w:szCs w:val="24"/>
+          <w:lang w:eastAsia="en-GB"/>
+          <w14:ligatures w14:val="none"/>
+        </w:rPr>
+      </w:pPr>
+      <w:r>
+        <w:rPr>
+          <w:rFonts w:ascii="Segoe UI" w:eastAsia="Times New Roman" w:hAnsi="Segoe UI" w:cs="Segoe UI"/>
+          <w:color w:val="374151"/>
+          <w:kern w:val="0"/>
+          <w:sz w:val="24"/>
+          <w:szCs w:val="24"/>
+          <w:lang w:eastAsia="en-GB"/>
+          <w14:ligatures w14:val="none"/>
         </w:rPr>
         <w:lastRenderedPageBreak/>
-        <w:drawing>
-          <wp:inline distT="0" distB="0" distL="0" distR="0" wp14:anchorId="28B02C05" wp14:editId="09958626">
-            <wp:extent cx="5505733" cy="5683542"/>
-            <wp:effectExtent l="0" t="0" r="0" b="0"/>
-            <wp:docPr id="1599437201" name="Picture 1"/>
-            <wp:cNvGraphicFramePr>
-              <a:graphicFrameLocks xmlns:a="http://schemas.openxmlformats.org/drawingml/2006/main" noChangeAspect="1"/>
-            </wp:cNvGraphicFramePr>
-            <a:graphic xmlns:a="http://schemas.openxmlformats.org/drawingml/2006/main">
-              <a:graphicData uri="http://schemas.openxmlformats.org/drawingml/2006/picture">
-                <pic:pic xmlns:pic="http://schemas.openxmlformats.org/drawingml/2006/picture">
-                  <pic:nvPicPr>
-                    <pic:cNvPr id="1599437201" name=""/>
-                    <pic:cNvPicPr/>
-                  </pic:nvPicPr>
-                  <pic:blipFill>
-                    <a:blip r:embed="rId7"/>
-                    <a:stretch>
-                      <a:fillRect/>
-                    </a:stretch>
-                  </pic:blipFill>
-                  <pic:spPr>
-                    <a:xfrm>
-                      <a:off x="0" y="0"/>
-                      <a:ext cx="5505733" cy="5683542"/>
-                    </a:xfrm>
-                    <a:prstGeom prst="rect">
-                      <a:avLst/>
-                    </a:prstGeom>
-                  </pic:spPr>
-                </pic:pic>
-              </a:graphicData>
-            </a:graphic>
-          </wp:inline>
-        </w:drawing>
-      </w:r>
-    </w:p>
-    <w:p>
-      <w:pPr>
-        <w:pBdr>
-          <w:top w:val="single" w:sz="2" w:space="0" w:color="D9D9E3"/>
-          <w:left w:val="single" w:sz="2" w:space="0" w:color="D9D9E3"/>
-          <w:bottom w:val="single" w:sz="2" w:space="0" w:color="D9D9E3"/>
-          <w:right w:val="single" w:sz="2" w:space="0" w:color="D9D9E3"/>
-        </w:pBdr>
-        <w:spacing w:before="300" w:after="300" w:line="240" w:lineRule="auto"/>
-        <w:rPr>
-          <w:rFonts w:ascii="Segoe UI" w:eastAsia="Times New Roman" w:hAnsi="Segoe UI" w:cs="Segoe UI"/>
-          <w:color w:val="374151"/>
-          <w:kern w:val="0"/>
-          <w:sz w:val="24"/>
-          <w:szCs w:val="24"/>
-          <w:lang w:eastAsia="en-GB"/>
-          <w14:ligatures w14:val="none"/>
-        </w:rPr>
-      </w:pPr>
-      <w:r>
-        <w:rPr>
-          <w:rFonts w:ascii="Segoe UI" w:eastAsia="Times New Roman" w:hAnsi="Segoe UI" w:cs="Segoe UI"/>
-          <w:color w:val="374151"/>
-          <w:kern w:val="0"/>
-          <w:sz w:val="24"/>
-          <w:szCs w:val="24"/>
-          <w:lang w:eastAsia="en-GB"/>
-          <w14:ligatures w14:val="none"/>
-        </w:rPr>
         <w:t>there are specific security features and configurations in the "Windows Security" app that can be managed based on administrative roles or user account types. Here are some key security configurations and how they are typically managed:</w:t>
       </w:r>
     </w:p>
@@ -1061,7 +1020,6 @@
           <w:lang w:eastAsia="en-GB"/>
           <w14:ligatures w14:val="none"/>
         </w:rPr>
-        <w:lastRenderedPageBreak/>
         <w:t>Firewall &amp; Network Protection:</w:t>
       </w:r>
     </w:p>
@@ -1468,104 +1426,22 @@
           <w14:ligatures w14:val="none"/>
         </w:rPr>
         <w:t>Standard users may have limited access to health-related information.</w:t>
-      </w:r>
-    </w:p>
-    <w:p/>
-    <w:p>
-      <w:r>
-        <w:rPr>
-          <w:noProof/>
-        </w:rPr>
-        <w:drawing>
-          <wp:inline distT="0" distB="0" distL="0" distR="0" wp14:anchorId="46127907" wp14:editId="4DB9DDA1">
-            <wp:extent cx="5048509" cy="4800847"/>
-            <wp:effectExtent l="0" t="0" r="0" b="0"/>
-            <wp:docPr id="837119043" name="Picture 1"/>
-            <wp:cNvGraphicFramePr>
-              <a:graphicFrameLocks xmlns:a="http://schemas.openxmlformats.org/drawingml/2006/main" noChangeAspect="1"/>
-            </wp:cNvGraphicFramePr>
-            <a:graphic xmlns:a="http://schemas.openxmlformats.org/drawingml/2006/main">
-              <a:graphicData uri="http://schemas.openxmlformats.org/drawingml/2006/picture">
-                <pic:pic xmlns:pic="http://schemas.openxmlformats.org/drawingml/2006/picture">
-                  <pic:nvPicPr>
-                    <pic:cNvPr id="837119043" name=""/>
-                    <pic:cNvPicPr/>
-                  </pic:nvPicPr>
-                  <pic:blipFill>
-                    <a:blip r:embed="rId8"/>
-                    <a:stretch>
-                      <a:fillRect/>
-                    </a:stretch>
-                  </pic:blipFill>
-                  <pic:spPr>
-                    <a:xfrm>
-                      <a:off x="0" y="0"/>
-                      <a:ext cx="5048509" cy="4800847"/>
-                    </a:xfrm>
-                    <a:prstGeom prst="rect">
-                      <a:avLst/>
-                    </a:prstGeom>
-                  </pic:spPr>
-                </pic:pic>
-              </a:graphicData>
-            </a:graphic>
-          </wp:inline>
-        </w:drawing>
-      </w:r>
-    </w:p>
-    <w:p/>
-    <w:p>
-      <w:r>
-        <w:rPr>
-          <w:noProof/>
-        </w:rPr>
-        <w:drawing>
-          <wp:inline distT="0" distB="0" distL="0" distR="0" wp14:anchorId="2BBBA662" wp14:editId="58EAC8C1">
-            <wp:extent cx="4578585" cy="5283472"/>
-            <wp:effectExtent l="0" t="0" r="0" b="0"/>
-            <wp:docPr id="423393346" name="Picture 1"/>
-            <wp:cNvGraphicFramePr>
-              <a:graphicFrameLocks xmlns:a="http://schemas.openxmlformats.org/drawingml/2006/main" noChangeAspect="1"/>
-            </wp:cNvGraphicFramePr>
-            <a:graphic xmlns:a="http://schemas.openxmlformats.org/drawingml/2006/main">
-              <a:graphicData uri="http://schemas.openxmlformats.org/drawingml/2006/picture">
-                <pic:pic xmlns:pic="http://schemas.openxmlformats.org/drawingml/2006/picture">
-                  <pic:nvPicPr>
-                    <pic:cNvPr id="423393346" name=""/>
-                    <pic:cNvPicPr/>
-                  </pic:nvPicPr>
-                  <pic:blipFill>
-                    <a:blip r:embed="rId9"/>
-                    <a:stretch>
-                      <a:fillRect/>
-                    </a:stretch>
-                  </pic:blipFill>
-                  <pic:spPr>
-                    <a:xfrm>
-                      <a:off x="0" y="0"/>
-                      <a:ext cx="4578585" cy="5283472"/>
-                    </a:xfrm>
-                    <a:prstGeom prst="rect">
-                      <a:avLst/>
-                    </a:prstGeom>
-                  </pic:spPr>
-                </pic:pic>
-              </a:graphicData>
-            </a:graphic>
-          </wp:inline>
-        </w:drawing>
       </w:r>
     </w:p>
     <w:p/>
     <w:p/>
     <w:p/>
-    <w:p>
-      <w:r>
-        <w:t>W18_3</w:t>
-      </w:r>
-    </w:p>
     <w:p/>
     <w:p/>
+    <w:p/>
+    <w:p/>
+    <w:p>
+      <w:r>
+        <w:t>W18_3</w:t>
+      </w:r>
+    </w:p>
+    <w:p/>
+    <w:p/>
     <w:p>
       <w:r>
         <w:t>Level 1</w:t>
@@ -1576,7 +1452,6 @@
         <w:rPr>
           <w:noProof/>
         </w:rPr>
-        <w:lastRenderedPageBreak/>
         <w:drawing>
           <wp:inline distT="0" distB="0" distL="0" distR="0" wp14:anchorId="725AA099" wp14:editId="19D00E16">
             <wp:extent cx="5731510" cy="2921635"/>
@@ -1593,7 +1468,7 @@
                     <pic:cNvPicPr/>
                   </pic:nvPicPr>
                   <pic:blipFill>
-                    <a:blip r:embed="rId10"/>
+                    <a:blip r:embed="rId7"/>
                     <a:stretch>
                       <a:fillRect/>
                     </a:stretch>
@@ -1636,7 +1511,7 @@
                     <pic:cNvPicPr/>
                   </pic:nvPicPr>
                   <pic:blipFill>
-                    <a:blip r:embed="rId11"/>
+                    <a:blip r:embed="rId8"/>
                     <a:stretch>
                       <a:fillRect/>
                     </a:stretch>
@@ -1659,220 +1534,35 @@
     </w:p>
     <w:p/>
     <w:p>
-      <w:r>
-        <w:t>Level 2</w:t>
-      </w:r>
-    </w:p>
-    <w:p/>
-    <w:p>
-      <w:r>
-        <w:rPr>
-          <w:noProof/>
+      <w:pPr>
+        <w:pBdr>
+          <w:top w:val="single" w:sz="2" w:space="0" w:color="D9D9E3"/>
+          <w:left w:val="single" w:sz="2" w:space="0" w:color="D9D9E3"/>
+          <w:bottom w:val="single" w:sz="2" w:space="0" w:color="D9D9E3"/>
+          <w:right w:val="single" w:sz="2" w:space="0" w:color="D9D9E3"/>
+        </w:pBdr>
+        <w:spacing w:before="300" w:after="300" w:line="240" w:lineRule="auto"/>
+        <w:rPr>
+          <w:rFonts w:ascii="Segoe UI" w:eastAsia="Times New Roman" w:hAnsi="Segoe UI" w:cs="Segoe UI"/>
+          <w:color w:val="374151"/>
+          <w:kern w:val="0"/>
+          <w:sz w:val="24"/>
+          <w:szCs w:val="24"/>
+          <w:lang w:eastAsia="en-GB"/>
+          <w14:ligatures w14:val="none"/>
+        </w:rPr>
+      </w:pPr>
+      <w:r>
+        <w:rPr>
+          <w:rFonts w:ascii="Segoe UI" w:eastAsia="Times New Roman" w:hAnsi="Segoe UI" w:cs="Segoe UI"/>
+          <w:color w:val="374151"/>
+          <w:kern w:val="0"/>
+          <w:sz w:val="24"/>
+          <w:szCs w:val="24"/>
+          <w:lang w:eastAsia="en-GB"/>
+          <w14:ligatures w14:val="none"/>
         </w:rPr>
         <w:lastRenderedPageBreak/>
-        <w:drawing>
-          <wp:inline distT="0" distB="0" distL="0" distR="0" wp14:anchorId="2625333B" wp14:editId="7C2B1C79">
-            <wp:extent cx="4769095" cy="1168460"/>
-            <wp:effectExtent l="0" t="0" r="0" b="0"/>
-            <wp:docPr id="1551133655" name="Picture 1"/>
-            <wp:cNvGraphicFramePr>
-              <a:graphicFrameLocks xmlns:a="http://schemas.openxmlformats.org/drawingml/2006/main" noChangeAspect="1"/>
-            </wp:cNvGraphicFramePr>
-            <a:graphic xmlns:a="http://schemas.openxmlformats.org/drawingml/2006/main">
-              <a:graphicData uri="http://schemas.openxmlformats.org/drawingml/2006/picture">
-                <pic:pic xmlns:pic="http://schemas.openxmlformats.org/drawingml/2006/picture">
-                  <pic:nvPicPr>
-                    <pic:cNvPr id="1551133655" name=""/>
-                    <pic:cNvPicPr/>
-                  </pic:nvPicPr>
-                  <pic:blipFill>
-                    <a:blip r:embed="rId12"/>
-                    <a:stretch>
-                      <a:fillRect/>
-                    </a:stretch>
-                  </pic:blipFill>
-                  <pic:spPr>
-                    <a:xfrm>
-                      <a:off x="0" y="0"/>
-                      <a:ext cx="4769095" cy="1168460"/>
-                    </a:xfrm>
-                    <a:prstGeom prst="rect">
-                      <a:avLst/>
-                    </a:prstGeom>
-                  </pic:spPr>
-                </pic:pic>
-              </a:graphicData>
-            </a:graphic>
-          </wp:inline>
-        </w:drawing>
-      </w:r>
-    </w:p>
-    <w:p/>
-    <w:p>
-      <w:r>
-        <w:rPr>
-          <w:noProof/>
-        </w:rPr>
-        <w:drawing>
-          <wp:inline distT="0" distB="0" distL="0" distR="0" wp14:anchorId="1CF03715" wp14:editId="467DF479">
-            <wp:extent cx="5731510" cy="3703955"/>
-            <wp:effectExtent l="0" t="0" r="2540" b="0"/>
-            <wp:docPr id="498775255" name="Picture 1"/>
-            <wp:cNvGraphicFramePr>
-              <a:graphicFrameLocks xmlns:a="http://schemas.openxmlformats.org/drawingml/2006/main" noChangeAspect="1"/>
-            </wp:cNvGraphicFramePr>
-            <a:graphic xmlns:a="http://schemas.openxmlformats.org/drawingml/2006/main">
-              <a:graphicData uri="http://schemas.openxmlformats.org/drawingml/2006/picture">
-                <pic:pic xmlns:pic="http://schemas.openxmlformats.org/drawingml/2006/picture">
-                  <pic:nvPicPr>
-                    <pic:cNvPr id="498775255" name=""/>
-                    <pic:cNvPicPr/>
-                  </pic:nvPicPr>
-                  <pic:blipFill>
-                    <a:blip r:embed="rId13"/>
-                    <a:stretch>
-                      <a:fillRect/>
-                    </a:stretch>
-                  </pic:blipFill>
-                  <pic:spPr>
-                    <a:xfrm>
-                      <a:off x="0" y="0"/>
-                      <a:ext cx="5731510" cy="3703955"/>
-                    </a:xfrm>
-                    <a:prstGeom prst="rect">
-                      <a:avLst/>
-                    </a:prstGeom>
-                  </pic:spPr>
-                </pic:pic>
-              </a:graphicData>
-            </a:graphic>
-          </wp:inline>
-        </w:drawing>
-      </w:r>
-    </w:p>
-    <w:p/>
-    <w:p>
-      <w:r>
-        <w:t>Level 3</w:t>
-      </w:r>
-    </w:p>
-    <w:p/>
-    <w:p>
-      <w:r>
-        <w:rPr>
-          <w:noProof/>
-        </w:rPr>
-        <w:lastRenderedPageBreak/>
-        <w:drawing>
-          <wp:inline distT="0" distB="0" distL="0" distR="0" wp14:anchorId="6918A99C" wp14:editId="722FB5D6">
-            <wp:extent cx="5731510" cy="2900680"/>
-            <wp:effectExtent l="0" t="0" r="2540" b="0"/>
-            <wp:docPr id="649943584" name="Picture 1"/>
-            <wp:cNvGraphicFramePr>
-              <a:graphicFrameLocks xmlns:a="http://schemas.openxmlformats.org/drawingml/2006/main" noChangeAspect="1"/>
-            </wp:cNvGraphicFramePr>
-            <a:graphic xmlns:a="http://schemas.openxmlformats.org/drawingml/2006/main">
-              <a:graphicData uri="http://schemas.openxmlformats.org/drawingml/2006/picture">
-                <pic:pic xmlns:pic="http://schemas.openxmlformats.org/drawingml/2006/picture">
-                  <pic:nvPicPr>
-                    <pic:cNvPr id="649943584" name=""/>
-                    <pic:cNvPicPr/>
-                  </pic:nvPicPr>
-                  <pic:blipFill>
-                    <a:blip r:embed="rId14"/>
-                    <a:stretch>
-                      <a:fillRect/>
-                    </a:stretch>
-                  </pic:blipFill>
-                  <pic:spPr>
-                    <a:xfrm>
-                      <a:off x="0" y="0"/>
-                      <a:ext cx="5731510" cy="2900680"/>
-                    </a:xfrm>
-                    <a:prstGeom prst="rect">
-                      <a:avLst/>
-                    </a:prstGeom>
-                  </pic:spPr>
-                </pic:pic>
-              </a:graphicData>
-            </a:graphic>
-          </wp:inline>
-        </w:drawing>
-      </w:r>
-    </w:p>
-    <w:p/>
-    <w:p>
-      <w:r>
-        <w:rPr>
-          <w:noProof/>
-        </w:rPr>
-        <w:drawing>
-          <wp:inline distT="0" distB="0" distL="0" distR="0" wp14:anchorId="2B5FCFB9" wp14:editId="15B0C526">
-            <wp:extent cx="5731510" cy="4022090"/>
-            <wp:effectExtent l="0" t="0" r="2540" b="0"/>
-            <wp:docPr id="1907130285" name="Picture 1"/>
-            <wp:cNvGraphicFramePr>
-              <a:graphicFrameLocks xmlns:a="http://schemas.openxmlformats.org/drawingml/2006/main" noChangeAspect="1"/>
-            </wp:cNvGraphicFramePr>
-            <a:graphic xmlns:a="http://schemas.openxmlformats.org/drawingml/2006/main">
-              <a:graphicData uri="http://schemas.openxmlformats.org/drawingml/2006/picture">
-                <pic:pic xmlns:pic="http://schemas.openxmlformats.org/drawingml/2006/picture">
-                  <pic:nvPicPr>
-                    <pic:cNvPr id="1907130285" name=""/>
-                    <pic:cNvPicPr/>
-                  </pic:nvPicPr>
-                  <pic:blipFill>
-                    <a:blip r:embed="rId15"/>
-                    <a:stretch>
-                      <a:fillRect/>
-                    </a:stretch>
-                  </pic:blipFill>
-                  <pic:spPr>
-                    <a:xfrm>
-                      <a:off x="0" y="0"/>
-                      <a:ext cx="5731510" cy="4022090"/>
-                    </a:xfrm>
-                    <a:prstGeom prst="rect">
-                      <a:avLst/>
-                    </a:prstGeom>
-                  </pic:spPr>
-                </pic:pic>
-              </a:graphicData>
-            </a:graphic>
-          </wp:inline>
-        </w:drawing>
-      </w:r>
-    </w:p>
-    <w:p/>
-    <w:p>
-      <w:pPr>
-        <w:pBdr>
-          <w:top w:val="single" w:sz="2" w:space="0" w:color="D9D9E3"/>
-          <w:left w:val="single" w:sz="2" w:space="0" w:color="D9D9E3"/>
-          <w:bottom w:val="single" w:sz="2" w:space="0" w:color="D9D9E3"/>
-          <w:right w:val="single" w:sz="2" w:space="0" w:color="D9D9E3"/>
-        </w:pBdr>
-        <w:spacing w:before="300" w:after="300" w:line="240" w:lineRule="auto"/>
-        <w:rPr>
-          <w:rFonts w:ascii="Segoe UI" w:eastAsia="Times New Roman" w:hAnsi="Segoe UI" w:cs="Segoe UI"/>
-          <w:color w:val="374151"/>
-          <w:kern w:val="0"/>
-          <w:sz w:val="24"/>
-          <w:szCs w:val="24"/>
-          <w:lang w:eastAsia="en-GB"/>
-          <w14:ligatures w14:val="none"/>
-        </w:rPr>
-      </w:pPr>
-      <w:r>
-        <w:rPr>
-          <w:rFonts w:ascii="Segoe UI" w:eastAsia="Times New Roman" w:hAnsi="Segoe UI" w:cs="Segoe UI"/>
-          <w:color w:val="374151"/>
-          <w:kern w:val="0"/>
-          <w:sz w:val="24"/>
-          <w:szCs w:val="24"/>
-          <w:lang w:eastAsia="en-GB"/>
-          <w14:ligatures w14:val="none"/>
-        </w:rPr>
         <w:t>Here's how XSS attacks can bypass the Same-Origin Policy:</w:t>
       </w:r>
     </w:p>
@@ -1948,7 +1638,6 @@
           <w:lang w:eastAsia="en-GB"/>
           <w14:ligatures w14:val="none"/>
         </w:rPr>
-        <w:lastRenderedPageBreak/>
         <w:t>In a typical XSS attack, an attacker injects malicious scripts into user inputs, such as form fields, URL parameters, or even in the content of the website itself (e.g., comments, user profiles).</w:t>
       </w:r>
     </w:p>
@@ -2454,6 +2143,7 @@
           <w:lang w:eastAsia="en-GB"/>
           <w14:ligatures w14:val="none"/>
         </w:rPr>
+        <w:lastRenderedPageBreak/>
         <w:t>Security Settings and Access Control:</w:t>
       </w:r>
     </w:p>
@@ -2493,7 +2183,6 @@
           <w:lang w:eastAsia="en-GB"/>
           <w14:ligatures w14:val="none"/>
         </w:rPr>
-        <w:lastRenderedPageBreak/>
         <w:t>Namespace Isolation:</w:t>
       </w:r>
     </w:p>
@@ -3290,7 +2979,6 @@
           <w:lang w:eastAsia="en-GB"/>
           <w14:ligatures w14:val="none"/>
         </w:rPr>
-        <w:lastRenderedPageBreak/>
         <w:t>General Overview of Tripwire Implementation:</w:t>
       </w:r>
     </w:p>
@@ -3891,8 +3579,22 @@
           <w:lang w:eastAsia="en-GB"/>
           <w14:ligatures w14:val="none"/>
         </w:rPr>
-        <w:t>Tripwire is often used to meet regulatory compliance requirements, providing a solution for monitoring and documenting changes to critical files and configurations.</w:t>
-      </w:r>
+        <w:t xml:space="preserve">Tripwire is often used to </w:t>
+      </w:r>
+      <w:bookmarkStart w:id="0" w:name="_Hlk155632521"/>
+      <w:r>
+        <w:rPr>
+          <w:rFonts w:ascii="Segoe UI" w:eastAsia="Times New Roman" w:hAnsi="Segoe UI" w:cs="Segoe UI"/>
+          <w:color w:val="374151"/>
+          <w:kern w:val="0"/>
+          <w:sz w:val="24"/>
+          <w:szCs w:val="24"/>
+          <w:lang w:eastAsia="en-GB"/>
+          <w14:ligatures w14:val="none"/>
+        </w:rPr>
+        <w:t>meet regulatory compliance requirements, providing a solution for monitoring and documenting changes to critical files and configurations.</w:t>
+      </w:r>
+      <w:bookmarkEnd w:id="0"/>
     </w:p>
     <w:p/>
     <w:sectPr>

</xml_diff>